<commit_message>
update proposal of crowdfunding doc
Updated proposal for crowdfunding (kickstarter) capstone project
</commit_message>
<xml_diff>
--- a/KickstarterCapstoneProjectProposal.docx
+++ b/KickstarterCapstoneProjectProposal.docx
@@ -1,6 +1,6 @@
 
 <file path=word/document.xml><?xml version="1.0" encoding="utf-8"?>
-<w:document xmlns:wpc="http://schemas.microsoft.com/office/word/2010/wordprocessingCanvas" xmlns:cx="http://schemas.microsoft.com/office/drawing/2014/chartex" xmlns:cx1="http://schemas.microsoft.com/office/drawing/2015/9/8/chartex" xmlns:cx2="http://schemas.microsoft.com/office/drawing/2015/10/21/chartex" xmlns:cx3="http://schemas.microsoft.com/office/drawing/2016/5/9/chartex" xmlns:cx4="http://schemas.microsoft.com/office/drawing/2016/5/10/chartex" xmlns:cx5="http://schemas.microsoft.com/office/drawing/2016/5/11/chartex" xmlns:cx6="http://schemas.microsoft.com/office/drawing/2016/5/12/chartex" xmlns:cx7="http://schemas.microsoft.com/office/drawing/2016/5/13/chartex" xmlns:cx8="http://schemas.microsoft.com/office/drawing/2016/5/14/chartex" xmlns:mc="http://schemas.openxmlformats.org/markup-compatibility/2006" xmlns:aink="http://schemas.microsoft.com/office/drawing/2016/ink" xmlns:am3d="http://schemas.microsoft.com/office/drawing/2017/model3d" xmlns:o="urn:schemas-microsoft-com:office:office" xmlns:r="http://schemas.openxmlformats.org/officeDocument/2006/relationships" xmlns:m="http://schemas.openxmlformats.org/officeDocument/2006/math" xmlns:v="urn:schemas-microsoft-com:vml" xmlns:wp14="http://schemas.microsoft.com/office/word/2010/wordprocessingDrawing" xmlns:wp="http://schemas.openxmlformats.org/drawingml/2006/wordprocessingDrawing" xmlns:w10="urn:schemas-microsoft-com:office:word" xmlns:w="http://schemas.openxmlformats.org/wordprocessingml/2006/main" xmlns:w14="http://schemas.microsoft.com/office/word/2010/wordml" xmlns:w15="http://schemas.microsoft.com/office/word/2012/wordml" xmlns:w16cid="http://schemas.microsoft.com/office/word/2016/wordml/cid" xmlns:w16se="http://schemas.microsoft.com/office/word/2015/wordml/symex" xmlns:wpg="http://schemas.microsoft.com/office/word/2010/wordprocessingGroup" xmlns:wpi="http://schemas.microsoft.com/office/word/2010/wordprocessingInk" xmlns:wne="http://schemas.microsoft.com/office/word/2006/wordml" xmlns:wps="http://schemas.microsoft.com/office/word/2010/wordprocessingShape" mc:Ignorable="w14 w15 w16se w16cid wp14">
+<w:document xmlns:wpc="http://schemas.microsoft.com/office/word/2010/wordprocessingCanvas" xmlns:cx="http://schemas.microsoft.com/office/drawing/2014/chartex" xmlns:cx1="http://schemas.microsoft.com/office/drawing/2015/9/8/chartex" xmlns:mc="http://schemas.openxmlformats.org/markup-compatibility/2006" xmlns:o="urn:schemas-microsoft-com:office:office" xmlns:r="http://schemas.openxmlformats.org/officeDocument/2006/relationships" xmlns:m="http://schemas.openxmlformats.org/officeDocument/2006/math" xmlns:v="urn:schemas-microsoft-com:vml" xmlns:wp14="http://schemas.microsoft.com/office/word/2010/wordprocessingDrawing" xmlns:wp="http://schemas.openxmlformats.org/drawingml/2006/wordprocessingDrawing" xmlns:w10="urn:schemas-microsoft-com:office:word" xmlns:w="http://schemas.openxmlformats.org/wordprocessingml/2006/main" xmlns:w14="http://schemas.microsoft.com/office/word/2010/wordml" xmlns:w15="http://schemas.microsoft.com/office/word/2012/wordml" xmlns:w16se="http://schemas.microsoft.com/office/word/2015/wordml/symex" xmlns:wpg="http://schemas.microsoft.com/office/word/2010/wordprocessingGroup" xmlns:wpi="http://schemas.microsoft.com/office/word/2010/wordprocessingInk" xmlns:wne="http://schemas.microsoft.com/office/word/2006/wordml" xmlns:wps="http://schemas.microsoft.com/office/word/2010/wordprocessingShape" mc:Ignorable="w14 w15 w16se wp14">
   <w:body>
     <w:sdt>
       <w:sdtPr>
@@ -274,7 +274,7 @@
                   </wp:anchor>
                 </w:drawing>
               </mc:Choice>
-              <mc:Fallback>
+              <mc:Fallback xmlns:cx2="http://schemas.microsoft.com/office/drawing/2015/10/21/chartex" xmlns:cx3="http://schemas.microsoft.com/office/drawing/2016/5/9/chartex" xmlns:cx4="http://schemas.microsoft.com/office/drawing/2016/5/10/chartex" xmlns:cx5="http://schemas.microsoft.com/office/drawing/2016/5/11/chartex" xmlns:cx6="http://schemas.microsoft.com/office/drawing/2016/5/12/chartex" xmlns:cx7="http://schemas.microsoft.com/office/drawing/2016/5/13/chartex" xmlns:cx8="http://schemas.microsoft.com/office/drawing/2016/5/14/chartex" xmlns:aink="http://schemas.microsoft.com/office/drawing/2016/ink" xmlns:am3d="http://schemas.microsoft.com/office/drawing/2017/model3d" xmlns:w16cid="http://schemas.microsoft.com/office/word/2016/wordml/cid">
                 <w:pict>
                   <v:group w14:anchorId="75945819" id="Group 149" o:spid="_x0000_s1026" style="position:absolute;margin-left:0;margin-top:0;width:8in;height:95.7pt;z-index:251662336;mso-width-percent:941;mso-height-percent:121;mso-top-percent:23;mso-position-horizontal:center;mso-position-horizontal-relative:page;mso-position-vertical-relative:page;mso-width-percent:941;mso-height-percent:121;mso-top-percent:23" coordorigin="" coordsize="73152,12161" o:gfxdata="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">
                     <v:shape id="Rectangle 51" o:spid="_x0000_s1027" style="position:absolute;width:73152;height:11303;visibility:visible;mso-wrap-style:square;v-text-anchor:middle" coordsize="7312660,1129665" o:gfxdata="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" path="m,l7312660,r,1129665l3619500,733425,,1091565,,xe" fillcolor="#4472c4 [3204]" stroked="f" strokeweight="1pt">
@@ -445,7 +445,7 @@
                   </wp:anchor>
                 </w:drawing>
               </mc:Choice>
-              <mc:Fallback>
+              <mc:Fallback xmlns:cx2="http://schemas.microsoft.com/office/drawing/2015/10/21/chartex" xmlns:cx3="http://schemas.microsoft.com/office/drawing/2016/5/9/chartex" xmlns:cx4="http://schemas.microsoft.com/office/drawing/2016/5/10/chartex" xmlns:cx5="http://schemas.microsoft.com/office/drawing/2016/5/11/chartex" xmlns:cx6="http://schemas.microsoft.com/office/drawing/2016/5/12/chartex" xmlns:cx7="http://schemas.microsoft.com/office/drawing/2016/5/13/chartex" xmlns:cx8="http://schemas.microsoft.com/office/drawing/2016/5/14/chartex" xmlns:aink="http://schemas.microsoft.com/office/drawing/2016/ink" xmlns:am3d="http://schemas.microsoft.com/office/drawing/2017/model3d" xmlns:w16cid="http://schemas.microsoft.com/office/word/2016/wordml/cid">
                 <w:pict>
                   <v:shapetype id="_x0000_t202" coordsize="21600,21600" o:spt="202" path="m,l,21600r21600,l21600,xe">
                     <v:stroke joinstyle="miter"/>
@@ -680,7 +680,7 @@
                   </wp:anchor>
                 </w:drawing>
               </mc:Choice>
-              <mc:Fallback>
+              <mc:Fallback xmlns:cx2="http://schemas.microsoft.com/office/drawing/2015/10/21/chartex" xmlns:cx3="http://schemas.microsoft.com/office/drawing/2016/5/9/chartex" xmlns:cx4="http://schemas.microsoft.com/office/drawing/2016/5/10/chartex" xmlns:cx5="http://schemas.microsoft.com/office/drawing/2016/5/11/chartex" xmlns:cx6="http://schemas.microsoft.com/office/drawing/2016/5/12/chartex" xmlns:cx7="http://schemas.microsoft.com/office/drawing/2016/5/13/chartex" xmlns:cx8="http://schemas.microsoft.com/office/drawing/2016/5/14/chartex" xmlns:aink="http://schemas.microsoft.com/office/drawing/2016/ink" xmlns:am3d="http://schemas.microsoft.com/office/drawing/2017/model3d" xmlns:w16cid="http://schemas.microsoft.com/office/word/2016/wordml/cid">
                 <w:pict>
                   <v:shape id="Text Box 153" o:spid="_x0000_s1027" type="#_x0000_t202" style="position:absolute;margin-left:0;margin-top:0;width:8in;height:79.5pt;z-index:251661312;visibility:visible;mso-wrap-style:square;mso-width-percent:941;mso-height-percent:100;mso-top-percent:700;mso-wrap-distance-left:9pt;mso-wrap-distance-top:0;mso-wrap-distance-right:9pt;mso-wrap-distance-bottom:0;mso-position-horizontal:center;mso-position-horizontal-relative:page;mso-position-vertical-relative:page;mso-width-percent:941;mso-height-percent:100;mso-top-percent:700;mso-width-relative:page;mso-height-relative:page;v-text-anchor:top" o:gfxdata="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" filled="f" stroked="f" strokeweight=".5pt">
                     <v:textbox style="mso-fit-shape-to-text:t" inset="126pt,0,54pt,0">
@@ -932,7 +932,7 @@
                   </wp:anchor>
                 </w:drawing>
               </mc:Choice>
-              <mc:Fallback>
+              <mc:Fallback xmlns:cx2="http://schemas.microsoft.com/office/drawing/2015/10/21/chartex" xmlns:cx3="http://schemas.microsoft.com/office/drawing/2016/5/9/chartex" xmlns:cx4="http://schemas.microsoft.com/office/drawing/2016/5/10/chartex" xmlns:cx5="http://schemas.microsoft.com/office/drawing/2016/5/11/chartex" xmlns:cx6="http://schemas.microsoft.com/office/drawing/2016/5/12/chartex" xmlns:cx7="http://schemas.microsoft.com/office/drawing/2016/5/13/chartex" xmlns:cx8="http://schemas.microsoft.com/office/drawing/2016/5/14/chartex" xmlns:aink="http://schemas.microsoft.com/office/drawing/2016/ink" xmlns:am3d="http://schemas.microsoft.com/office/drawing/2017/model3d" xmlns:w16cid="http://schemas.microsoft.com/office/word/2016/wordml/cid">
                 <w:pict>
                   <v:shape id="Text Box 154" o:spid="_x0000_s1028" type="#_x0000_t202" style="position:absolute;margin-left:0;margin-top:0;width:8in;height:286.5pt;z-index:251659264;visibility:visible;mso-wrap-style:square;mso-width-percent:941;mso-height-percent:363;mso-top-percent:300;mso-wrap-distance-left:9pt;mso-wrap-distance-top:0;mso-wrap-distance-right:9pt;mso-wrap-distance-bottom:0;mso-position-horizontal:center;mso-position-horizontal-relative:page;mso-position-vertical-relative:page;mso-width-percent:941;mso-height-percent:363;mso-top-percent:300;mso-width-relative:page;mso-height-relative:page;v-text-anchor:bottom" o:gfxdata="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" filled="f" stroked="f" strokeweight=".5pt">
                     <v:textbox inset="126pt,0,54pt,0">
@@ -1095,8 +1095,6 @@
             <w:t>Table of Contents</w:t>
           </w:r>
         </w:p>
-        <w:bookmarkStart w:id="0" w:name="_GoBack"/>
-        <w:bookmarkEnd w:id="0"/>
         <w:p>
           <w:pPr>
             <w:pStyle w:val="TOC1"/>
@@ -2000,7 +1998,7 @@
           <w:u w:val="single"/>
         </w:rPr>
       </w:pPr>
-      <w:bookmarkStart w:id="1" w:name="_Toc487365927"/>
+      <w:bookmarkStart w:id="0" w:name="_Toc487365927"/>
       <w:r>
         <w:rPr>
           <w:b/>
@@ -2008,7 +2006,7 @@
         </w:rPr>
         <w:t>Introduction</w:t>
       </w:r>
-      <w:bookmarkEnd w:id="1"/>
+      <w:bookmarkEnd w:id="0"/>
     </w:p>
     <w:p>
       <w:pPr>
@@ -2018,7 +2016,7 @@
           <w:b/>
         </w:rPr>
       </w:pPr>
-      <w:bookmarkStart w:id="2" w:name="_Toc487365928"/>
+      <w:bookmarkStart w:id="1" w:name="_Toc487365928"/>
       <w:r>
         <w:rPr>
           <w:b/>
@@ -2037,7 +2035,7 @@
         </w:rPr>
         <w:t>:</w:t>
       </w:r>
-      <w:bookmarkEnd w:id="2"/>
+      <w:bookmarkEnd w:id="1"/>
       <w:r>
         <w:rPr>
           <w:b/>
@@ -2140,14 +2138,14 @@
           <w:b/>
         </w:rPr>
       </w:pPr>
-      <w:bookmarkStart w:id="3" w:name="_Toc487365929"/>
+      <w:bookmarkStart w:id="2" w:name="_Toc487365929"/>
       <w:r>
         <w:rPr>
           <w:b/>
         </w:rPr>
         <w:t>About:</w:t>
       </w:r>
-      <w:bookmarkEnd w:id="3"/>
+      <w:bookmarkEnd w:id="2"/>
       <w:r>
         <w:rPr>
           <w:b/>
@@ -2166,13 +2164,25 @@
         <w:t>P</w:t>
       </w:r>
       <w:r>
-        <w:t xml:space="preserve">roject is about analyzing data available for Crowdfunding platform and developing algorithm to predict the probability of success of recently created </w:t>
-      </w:r>
-      <w:r>
-        <w:t>P</w:t>
-      </w:r>
-      <w:r>
-        <w:t xml:space="preserve">roject. </w:t>
+        <w:t xml:space="preserve">roject is about analyzing data available for </w:t>
+      </w:r>
+      <w:r>
+        <w:t>c</w:t>
+      </w:r>
+      <w:r>
+        <w:t xml:space="preserve">rowdfunding platform and </w:t>
+      </w:r>
+      <w:r>
+        <w:t xml:space="preserve">find out best </w:t>
+      </w:r>
+      <w:r>
+        <w:t xml:space="preserve">algorithm to predict the probability of success of </w:t>
+      </w:r>
+      <w:r>
+        <w:t>newly launched crowdfunding project</w:t>
+      </w:r>
+      <w:r>
+        <w:t xml:space="preserve">. </w:t>
       </w:r>
       <w:r>
         <w:t xml:space="preserve"> This </w:t>
@@ -2187,7 +2197,13 @@
         <w:t xml:space="preserve"> hours or days </w:t>
       </w:r>
       <w:r>
-        <w:t>of Project inception.</w:t>
+        <w:t xml:space="preserve">of </w:t>
+      </w:r>
+      <w:r>
+        <w:t>p</w:t>
+      </w:r>
+      <w:r>
+        <w:t>roject inception.</w:t>
       </w:r>
     </w:p>
     <w:p>
@@ -2198,14 +2214,14 @@
           <w:b/>
         </w:rPr>
       </w:pPr>
-      <w:bookmarkStart w:id="4" w:name="_Toc487365930"/>
+      <w:bookmarkStart w:id="3" w:name="_Toc487365930"/>
       <w:r>
         <w:rPr>
           <w:b/>
         </w:rPr>
         <w:t>Scope:</w:t>
       </w:r>
-      <w:bookmarkEnd w:id="4"/>
+      <w:bookmarkEnd w:id="3"/>
     </w:p>
     <w:p>
       <w:pPr>
@@ -2230,13 +2246,19 @@
         <w:t xml:space="preserve"> </w:t>
       </w:r>
       <w:r>
-        <w:t xml:space="preserve">limit itself to Analysis of </w:t>
-      </w:r>
-      <w:r>
-        <w:t>P</w:t>
-      </w:r>
-      <w:r>
-        <w:t>roject funded using</w:t>
+        <w:t xml:space="preserve">limit itself to </w:t>
+      </w:r>
+      <w:r>
+        <w:t>work on p</w:t>
+      </w:r>
+      <w:r>
+        <w:t>roject</w:t>
+      </w:r>
+      <w:r>
+        <w:t>s</w:t>
+      </w:r>
+      <w:r>
+        <w:t xml:space="preserve"> funded using</w:t>
       </w:r>
       <w:r>
         <w:t xml:space="preserve"> a</w:t>
@@ -2263,7 +2285,7 @@
           <w:u w:val="single"/>
         </w:rPr>
       </w:pPr>
-      <w:bookmarkStart w:id="5" w:name="_Toc487365931"/>
+      <w:bookmarkStart w:id="4" w:name="_Toc487365931"/>
       <w:r>
         <w:rPr>
           <w:b/>
@@ -2320,7 +2342,7 @@
         </w:rPr>
         <w:t>s</w:t>
       </w:r>
-      <w:bookmarkEnd w:id="5"/>
+      <w:bookmarkEnd w:id="4"/>
       <w:r>
         <w:rPr>
           <w:b/>
@@ -2373,6 +2395,7 @@
         <w:rPr>
           <w:b/>
         </w:rPr>
+        <w:lastRenderedPageBreak/>
         <w:t xml:space="preserve">Project </w:t>
       </w:r>
       <w:r>
@@ -2411,11 +2434,40 @@
         <w:rPr>
           <w:b/>
         </w:rPr>
-        <w:lastRenderedPageBreak/>
         <w:t>Project backer</w:t>
       </w:r>
       <w:r>
-        <w:t xml:space="preserve">: Induvial who shows interest and fund the project or projects. </w:t>
+        <w:t>: Ind</w:t>
+      </w:r>
+      <w:r>
+        <w:t>i</w:t>
+      </w:r>
+      <w:r>
+        <w:t>v</w:t>
+      </w:r>
+      <w:r>
+        <w:t>idu</w:t>
+      </w:r>
+      <w:r>
+        <w:t>al show</w:t>
+      </w:r>
+      <w:r>
+        <w:t>ing</w:t>
+      </w:r>
+      <w:r>
+        <w:t xml:space="preserve"> interest </w:t>
+      </w:r>
+      <w:r>
+        <w:t>in</w:t>
+      </w:r>
+      <w:r>
+        <w:t xml:space="preserve"> fund</w:t>
+      </w:r>
+      <w:r>
+        <w:t>ing</w:t>
+      </w:r>
+      <w:r>
+        <w:t xml:space="preserve"> the project. </w:t>
       </w:r>
     </w:p>
     <w:p>
@@ -2451,7 +2503,13 @@
         <w:t>)</w:t>
       </w:r>
       <w:r>
-        <w:t>: company owning the platform</w:t>
+        <w:t xml:space="preserve">: </w:t>
+      </w:r>
+      <w:r>
+        <w:t>C</w:t>
+      </w:r>
+      <w:r>
+        <w:t>ompany owning the platform</w:t>
       </w:r>
       <w:r>
         <w:t>.</w:t>
@@ -2483,7 +2541,7 @@
           <w:u w:val="single"/>
         </w:rPr>
       </w:pPr>
-      <w:bookmarkStart w:id="6" w:name="_Toc487365932"/>
+      <w:bookmarkStart w:id="5" w:name="_Toc487365932"/>
       <w:r>
         <w:rPr>
           <w:b/>
@@ -2498,7 +2556,7 @@
         </w:rPr>
         <w:t>mean</w:t>
       </w:r>
-      <w:bookmarkEnd w:id="6"/>
+      <w:bookmarkEnd w:id="5"/>
     </w:p>
     <w:p>
       <w:pPr>
@@ -2606,10 +2664,10 @@
         <w:t>project</w:t>
       </w:r>
       <w:r>
-        <w:t xml:space="preserve"> is not</w:t>
-      </w:r>
-      <w:r>
-        <w:t xml:space="preserve"> a</w:t>
+        <w:t xml:space="preserve"> is </w:t>
+      </w:r>
+      <w:r>
+        <w:t>a</w:t>
       </w:r>
       <w:r>
         <w:t xml:space="preserve"> </w:t>
@@ -2639,13 +2697,13 @@
         <w:t>Project owner:</w:t>
       </w:r>
       <w:r>
-        <w:t xml:space="preserve"> They will not </w:t>
-      </w:r>
-      <w:r>
-        <w:t>be getting</w:t>
-      </w:r>
-      <w:r>
-        <w:t xml:space="preserve"> any money for the project. </w:t>
+        <w:t xml:space="preserve"> They will </w:t>
+      </w:r>
+      <w:r>
+        <w:t>get</w:t>
+      </w:r>
+      <w:r>
+        <w:t xml:space="preserve"> money for the project. </w:t>
       </w:r>
     </w:p>
     <w:p>
@@ -2663,7 +2721,19 @@
         <w:t>Project backer:</w:t>
       </w:r>
       <w:r>
-        <w:t xml:space="preserve"> There is no financial impact but they have invested their time and effort on the project but did not get any return on it.</w:t>
+        <w:t xml:space="preserve"> The</w:t>
+      </w:r>
+      <w:r>
+        <w:t xml:space="preserve">y will </w:t>
+      </w:r>
+      <w:r>
+        <w:t xml:space="preserve">get return on </w:t>
+      </w:r>
+      <w:r>
+        <w:t>their investment</w:t>
+      </w:r>
+      <w:r>
+        <w:t>.</w:t>
       </w:r>
     </w:p>
     <w:p>
@@ -2684,49 +2754,28 @@
         <w:rPr>
           <w:b/>
         </w:rPr>
-        <w:t xml:space="preserve"> the</w:t>
-      </w:r>
-      <w:r>
         <w:t xml:space="preserve"> </w:t>
       </w:r>
       <w:r>
         <w:rPr>
           <w:noProof/>
         </w:rPr>
-        <w:t>company</w:t>
-      </w:r>
-      <w:r>
-        <w:t xml:space="preserve"> will not get any commission or fees. Also, if they know some prediction on </w:t>
+        <w:t>C</w:t>
       </w:r>
       <w:r>
         <w:rPr>
           <w:noProof/>
         </w:rPr>
-        <w:t>success</w:t>
-      </w:r>
-      <w:r>
-        <w:rPr>
-          <w:noProof/>
-        </w:rPr>
-        <w:t>,</w:t>
-      </w:r>
-      <w:r>
-        <w:t xml:space="preserve"> they can support some who missed by</w:t>
-      </w:r>
-      <w:r>
-        <w:t xml:space="preserve"> a</w:t>
-      </w:r>
-      <w:r>
-        <w:t xml:space="preserve"> </w:t>
-      </w:r>
-      <w:r>
-        <w:rPr>
-          <w:noProof/>
-        </w:rPr>
-        <w:t>small</w:t>
-      </w:r>
-      <w:r>
-        <w:t xml:space="preserve"> fraction.</w:t>
+        <w:t>ompany</w:t>
+      </w:r>
+      <w:r>
+        <w:t xml:space="preserve"> will get commission or fees. Also, </w:t>
+      </w:r>
+      <w:r>
+        <w:t>based on prediction company can provide support by highlighting project</w:t>
+      </w:r>
+      <w:r>
+        <w:t>.</w:t>
       </w:r>
     </w:p>
     <w:p>
@@ -2738,7 +2787,7 @@
           <w:u w:val="single"/>
         </w:rPr>
       </w:pPr>
-      <w:bookmarkStart w:id="7" w:name="_Toc487365933"/>
+      <w:bookmarkStart w:id="6" w:name="_Toc487365933"/>
       <w:r>
         <w:rPr>
           <w:b/>
@@ -2788,7 +2837,7 @@
         </w:rPr>
         <w:t xml:space="preserve"> about</w:t>
       </w:r>
-      <w:bookmarkEnd w:id="7"/>
+      <w:bookmarkEnd w:id="6"/>
       <w:r>
         <w:rPr>
           <w:b/>
@@ -2802,7 +2851,10 @@
         <w:ind w:left="1080"/>
       </w:pPr>
       <w:r>
-        <w:t>In 2015, it was estimated that worldwide over US$34 billion was raised this way</w:t>
+        <w:t xml:space="preserve">In 2015, it was estimated that worldwide over US$34 billion was raised </w:t>
+      </w:r>
+      <w:r>
+        <w:t>by crowdfunding</w:t>
       </w:r>
       <w:r>
         <w:t>.</w:t>
@@ -2883,7 +2935,7 @@
         <w:rPr>
           <w:b/>
         </w:rPr>
-        <w:t>P</w:t>
+        <w:t>p</w:t>
       </w:r>
       <w:r>
         <w:rPr>
@@ -2901,7 +2953,7 @@
           <w:u w:val="single"/>
         </w:rPr>
       </w:pPr>
-      <w:bookmarkStart w:id="8" w:name="_Toc487365934"/>
+      <w:bookmarkStart w:id="7" w:name="_Toc487365934"/>
       <w:r>
         <w:rPr>
           <w:b/>
@@ -2909,7 +2961,7 @@
         </w:rPr>
         <w:t>Approach</w:t>
       </w:r>
-      <w:bookmarkEnd w:id="8"/>
+      <w:bookmarkEnd w:id="7"/>
       <w:r>
         <w:rPr>
           <w:b/>
@@ -2956,7 +3008,10 @@
         <w:t>company</w:t>
       </w:r>
       <w:r>
-        <w:t xml:space="preserve"> called webrobots.com</w:t>
+        <w:t xml:space="preserve"> called webrobots.</w:t>
+      </w:r>
+      <w:r>
+        <w:t>io</w:t>
       </w:r>
       <w:r>
         <w:t>.</w:t>
@@ -2973,7 +3028,7 @@
           <w:numId w:val="35"/>
         </w:numPr>
       </w:pPr>
-      <w:bookmarkStart w:id="9" w:name="_Toc487365935"/>
+      <w:bookmarkStart w:id="8" w:name="_Toc487365935"/>
       <w:r>
         <w:t xml:space="preserve">Step </w:t>
       </w:r>
@@ -2983,7 +3038,7 @@
       <w:r>
         <w:t>:</w:t>
       </w:r>
-      <w:bookmarkEnd w:id="9"/>
+      <w:bookmarkEnd w:id="8"/>
       <w:r>
         <w:t xml:space="preserve">  </w:t>
       </w:r>
@@ -3008,7 +3063,10 @@
         <w:t xml:space="preserve"> </w:t>
       </w:r>
       <w:r>
-        <w:t xml:space="preserve">of these projects </w:t>
+        <w:t>containing</w:t>
+      </w:r>
+      <w:r>
+        <w:t xml:space="preserve"> these projects </w:t>
       </w:r>
       <w:r>
         <w:rPr>
@@ -3023,16 +3081,16 @@
         <w:t xml:space="preserve"> </w:t>
       </w:r>
       <w:r>
-        <w:t xml:space="preserve">as a zip </w:t>
-      </w:r>
-      <w:r>
-        <w:t>file</w:t>
-      </w:r>
-      <w:r>
-        <w:t xml:space="preserve"> for each month</w:t>
-      </w:r>
-      <w:r>
-        <w:t xml:space="preserve">. Each </w:t>
+        <w:t xml:space="preserve">as a </w:t>
+      </w:r>
+      <w:r>
+        <w:t xml:space="preserve">month wise </w:t>
+      </w:r>
+      <w:r>
+        <w:t xml:space="preserve">zip </w:t>
+      </w:r>
+      <w:r>
+        <w:t xml:space="preserve">file. Each </w:t>
       </w:r>
       <w:r>
         <w:t xml:space="preserve">monthly zip </w:t>
@@ -3068,7 +3126,13 @@
         <w:t>of size</w:t>
       </w:r>
       <w:r>
-        <w:t xml:space="preserve"> 19 MB each. These files </w:t>
+        <w:t xml:space="preserve"> 19 MB each. </w:t>
+      </w:r>
+      <w:r>
+        <w:t xml:space="preserve">The </w:t>
+      </w:r>
+      <w:r>
+        <w:t xml:space="preserve">files </w:t>
       </w:r>
       <w:r>
         <w:rPr>
@@ -3089,16 +3153,13 @@
         <w:t xml:space="preserve"> </w:t>
       </w:r>
       <w:r>
-        <w:t>project</w:t>
-      </w:r>
-      <w:r>
-        <w:t>s</w:t>
-      </w:r>
-      <w:r>
-        <w:t xml:space="preserve"> available at</w:t>
-      </w:r>
-      <w:r>
-        <w:t xml:space="preserve"> a</w:t>
+        <w:t>project at</w:t>
+      </w:r>
+      <w:r>
+        <w:t xml:space="preserve"> </w:t>
+      </w:r>
+      <w:r>
+        <w:t>the</w:t>
       </w:r>
       <w:r>
         <w:t xml:space="preserve"> </w:t>
@@ -3190,7 +3251,10 @@
         <w:t>failed</w:t>
       </w:r>
       <w:r>
-        <w:t xml:space="preserve">. The idea is to extract data spread across variables named </w:t>
+        <w:t xml:space="preserve">. The idea is to extract data spread across variables </w:t>
+      </w:r>
+      <w:r>
+        <w:t xml:space="preserve">like </w:t>
       </w:r>
       <w:r>
         <w:rPr>
@@ -3211,398 +3275,33 @@
         <w:t>staff pick &amp; amount</w:t>
       </w:r>
       <w:r>
-        <w:t>. After analyzing data manually</w:t>
-      </w:r>
-      <w:r>
-        <w:t>,</w:t>
-      </w:r>
-      <w:r>
-        <w:t xml:space="preserve"> these variables </w:t>
-      </w:r>
-      <w:r>
-        <w:t xml:space="preserve">are </w:t>
-      </w:r>
-      <w:r>
-        <w:rPr>
-          <w:noProof/>
-        </w:rPr>
-        <w:t>looking</w:t>
-      </w:r>
-      <w:r>
-        <w:t xml:space="preserve"> significant to understand </w:t>
-      </w:r>
-      <w:r>
-        <w:t xml:space="preserve">the </w:t>
-      </w:r>
-      <w:r>
-        <w:t>success or failure</w:t>
-      </w:r>
-      <w:r>
-        <w:t xml:space="preserve"> of a project</w:t>
-      </w:r>
-      <w:r>
-        <w:t>.</w:t>
-      </w:r>
-    </w:p>
-    <w:p>
-      <w:pPr>
-        <w:pStyle w:val="ListParagraph"/>
-        <w:ind w:left="1080"/>
-      </w:pPr>
-      <w:r>
-        <w:t xml:space="preserve">There is more data available on the </w:t>
-      </w:r>
-      <w:r>
-        <w:rPr>
-          <w:noProof/>
-        </w:rPr>
-        <w:t>website</w:t>
-      </w:r>
-      <w:r>
-        <w:rPr>
-          <w:noProof/>
-        </w:rPr>
-        <w:t xml:space="preserve"> </w:t>
-      </w:r>
-      <w:r>
-        <w:t xml:space="preserve">that can be </w:t>
-      </w:r>
-      <w:r>
-        <w:rPr>
-          <w:noProof/>
-        </w:rPr>
-        <w:t>extracted by</w:t>
-      </w:r>
-      <w:r>
-        <w:rPr>
-          <w:noProof/>
-        </w:rPr>
-        <w:t xml:space="preserve"> </w:t>
-      </w:r>
-      <w:r>
-        <w:rPr>
-          <w:noProof/>
-        </w:rPr>
-        <w:t>scrapping</w:t>
+        <w:rPr>
+          <w:b/>
+        </w:rPr>
+        <w:t xml:space="preserve"> and few others</w:t>
+      </w:r>
+      <w:r>
+        <w:rPr>
+          <w:b/>
+        </w:rPr>
+        <w:t xml:space="preserve"> (detail in section Data dictionary)</w:t>
       </w:r>
       <w:r>
         <w:t xml:space="preserve">. </w:t>
       </w:r>
       <w:r>
-        <w:t xml:space="preserve">The </w:t>
-      </w:r>
-      <w:r>
-        <w:t xml:space="preserve">source URL </w:t>
-      </w:r>
-      <w:r>
-        <w:t xml:space="preserve">for the </w:t>
-      </w:r>
-      <w:r>
-        <w:rPr>
-          <w:noProof/>
-        </w:rPr>
-        <w:t>project</w:t>
-      </w:r>
-      <w:r>
-        <w:t xml:space="preserve"> </w:t>
-      </w:r>
-      <w:r>
-        <w:t>is available</w:t>
-      </w:r>
-      <w:r>
-        <w:t xml:space="preserve"> in the </w:t>
-      </w:r>
-      <w:r>
-        <w:rPr>
-          <w:noProof/>
-        </w:rPr>
-        <w:t>data</w:t>
-      </w:r>
-      <w:r>
-        <w:t xml:space="preserve"> </w:t>
-      </w:r>
-      <w:r>
-        <w:rPr>
-          <w:noProof/>
-        </w:rPr>
-        <w:t>file</w:t>
-      </w:r>
-      <w:r>
-        <w:rPr>
-          <w:noProof/>
-        </w:rPr>
-        <w:t>,</w:t>
-      </w:r>
-      <w:r>
-        <w:t xml:space="preserve"> which </w:t>
-      </w:r>
-      <w:r>
-        <w:t xml:space="preserve">will help in </w:t>
-      </w:r>
-      <w:r>
-        <w:t xml:space="preserve">mapping data back </w:t>
-      </w:r>
-      <w:r>
-        <w:rPr>
-          <w:noProof/>
-        </w:rPr>
-        <w:t>to the project</w:t>
-      </w:r>
-      <w:r>
-        <w:t xml:space="preserve">. </w:t>
-      </w:r>
-    </w:p>
-    <w:p>
-      <w:pPr>
-        <w:pStyle w:val="ListParagraph"/>
-        <w:numPr>
-          <w:ilvl w:val="0"/>
-          <w:numId w:val="43"/>
-        </w:numPr>
-        <w:rPr>
-          <w:b/>
-        </w:rPr>
-      </w:pPr>
-      <w:r>
-        <w:t xml:space="preserve">First 10 Backers </w:t>
-      </w:r>
-      <w:r>
-        <w:t>c</w:t>
-      </w:r>
-      <w:r>
-        <w:t xml:space="preserve">ome from </w:t>
-      </w:r>
-      <w:r>
-        <w:rPr>
-          <w:b/>
-        </w:rPr>
-        <w:t>T</w:t>
-      </w:r>
-      <w:r>
-        <w:rPr>
-          <w:b/>
-        </w:rPr>
-        <w:t>op Cities</w:t>
-      </w:r>
-    </w:p>
-    <w:p>
-      <w:pPr>
-        <w:pStyle w:val="ListParagraph"/>
-        <w:numPr>
-          <w:ilvl w:val="0"/>
-          <w:numId w:val="43"/>
-        </w:numPr>
-      </w:pPr>
-      <w:r>
-        <w:t>First 10 Backers</w:t>
-      </w:r>
-      <w:r>
-        <w:t xml:space="preserve"> c</w:t>
-      </w:r>
-      <w:r>
-        <w:t xml:space="preserve">ome from </w:t>
-      </w:r>
-      <w:r>
-        <w:rPr>
-          <w:b/>
-        </w:rPr>
-        <w:t>T</w:t>
-      </w:r>
-      <w:r>
-        <w:rPr>
-          <w:b/>
-        </w:rPr>
-        <w:t xml:space="preserve">op </w:t>
-      </w:r>
-      <w:r>
-        <w:rPr>
-          <w:b/>
-        </w:rPr>
-        <w:t>C</w:t>
-      </w:r>
-      <w:r>
-        <w:rPr>
-          <w:b/>
-        </w:rPr>
-        <w:t>ountries</w:t>
-      </w:r>
-    </w:p>
-    <w:p>
-      <w:pPr>
-        <w:pStyle w:val="ListParagraph"/>
-        <w:numPr>
-          <w:ilvl w:val="0"/>
-          <w:numId w:val="43"/>
-        </w:numPr>
-      </w:pPr>
-      <w:r>
-        <w:rPr>
-          <w:noProof/>
-        </w:rPr>
-        <w:t>The</w:t>
-      </w:r>
-      <w:r>
-        <w:rPr>
-          <w:noProof/>
-        </w:rPr>
-        <w:t xml:space="preserve"> n</w:t>
-      </w:r>
-      <w:r>
-        <w:rPr>
-          <w:noProof/>
-        </w:rPr>
-        <w:t>umber</w:t>
-      </w:r>
-      <w:r>
-        <w:t xml:space="preserve"> of </w:t>
-      </w:r>
-      <w:r>
-        <w:rPr>
-          <w:b/>
-        </w:rPr>
-        <w:t>N</w:t>
-      </w:r>
-      <w:r>
-        <w:rPr>
-          <w:b/>
-        </w:rPr>
-        <w:t>ew</w:t>
-      </w:r>
-      <w:r>
-        <w:t xml:space="preserve"> </w:t>
-      </w:r>
-      <w:r>
-        <w:t>B</w:t>
-      </w:r>
-      <w:r>
-        <w:t>ackers</w:t>
-      </w:r>
-      <w:r>
-        <w:t>.</w:t>
-      </w:r>
-    </w:p>
-    <w:p>
-      <w:pPr>
-        <w:pStyle w:val="ListParagraph"/>
-        <w:numPr>
-          <w:ilvl w:val="0"/>
-          <w:numId w:val="43"/>
-        </w:numPr>
-      </w:pPr>
-      <w:r>
-        <w:rPr>
-          <w:noProof/>
-        </w:rPr>
-        <w:t>The</w:t>
-      </w:r>
-      <w:r>
-        <w:rPr>
-          <w:noProof/>
-        </w:rPr>
-        <w:t xml:space="preserve"> n</w:t>
-      </w:r>
-      <w:r>
-        <w:rPr>
-          <w:noProof/>
-        </w:rPr>
-        <w:t>umber</w:t>
-      </w:r>
-      <w:r>
-        <w:t xml:space="preserve"> of </w:t>
-      </w:r>
-      <w:r>
-        <w:rPr>
-          <w:b/>
-        </w:rPr>
-        <w:t>R</w:t>
-      </w:r>
-      <w:r>
-        <w:rPr>
-          <w:b/>
-        </w:rPr>
-        <w:t>eturning</w:t>
-      </w:r>
-      <w:r>
-        <w:t xml:space="preserve"> </w:t>
-      </w:r>
-      <w:r>
-        <w:t>B</w:t>
-      </w:r>
-      <w:r>
-        <w:t>acker</w:t>
-      </w:r>
-      <w:r>
-        <w:t>.</w:t>
-      </w:r>
-    </w:p>
-    <w:p>
-      <w:pPr>
-        <w:pStyle w:val="ListParagraph"/>
-        <w:numPr>
-          <w:ilvl w:val="0"/>
-          <w:numId w:val="43"/>
-        </w:numPr>
-      </w:pPr>
-      <w:r>
-        <w:rPr>
-          <w:noProof/>
-        </w:rPr>
-        <w:lastRenderedPageBreak/>
-        <w:t>The</w:t>
-      </w:r>
-      <w:r>
-        <w:rPr>
-          <w:noProof/>
-        </w:rPr>
-        <w:t xml:space="preserve"> n</w:t>
-      </w:r>
-      <w:r>
-        <w:rPr>
-          <w:noProof/>
-        </w:rPr>
-        <w:t>umber</w:t>
-      </w:r>
-      <w:r>
-        <w:t xml:space="preserve"> of </w:t>
-      </w:r>
-      <w:r>
-        <w:rPr>
-          <w:b/>
-        </w:rPr>
-        <w:t>C</w:t>
-      </w:r>
-      <w:r>
-        <w:rPr>
-          <w:b/>
-        </w:rPr>
-        <w:t>omments</w:t>
-      </w:r>
-      <w:r>
-        <w:rPr>
-          <w:b/>
-        </w:rPr>
-        <w:t xml:space="preserve"> </w:t>
-      </w:r>
-      <w:r>
-        <w:t>by users</w:t>
-      </w:r>
-      <w:r>
-        <w:rPr>
-          <w:b/>
-        </w:rPr>
-        <w:t>.</w:t>
-      </w:r>
-    </w:p>
-    <w:p>
-      <w:pPr>
-        <w:pStyle w:val="ListParagraph"/>
-        <w:ind w:left="1800"/>
-        <w:rPr>
-          <w:rStyle w:val="Hyperlink"/>
-          <w:color w:val="auto"/>
-          <w:u w:val="none"/>
-        </w:rPr>
-      </w:pPr>
+        <w:t xml:space="preserve"> The</w:t>
+      </w:r>
+      <w:r>
+        <w:t xml:space="preserve"> data will be extracted as one final file. The details for extracting data in section data wrangling </w:t>
+      </w:r>
+      <w:r>
+        <w:rPr>
+          <w:i/>
+          <w:u w:val="single"/>
+        </w:rPr>
+        <w:t xml:space="preserve">(This section will be added after data wrangling) </w:t>
+      </w:r>
     </w:p>
     <w:p>
       <w:pPr>
@@ -3612,7 +3311,7 @@
           <w:numId w:val="35"/>
         </w:numPr>
       </w:pPr>
-      <w:bookmarkStart w:id="10" w:name="_Toc487365936"/>
+      <w:bookmarkStart w:id="9" w:name="_Toc487365936"/>
       <w:r>
         <w:t>Step II -</w:t>
       </w:r>
@@ -3620,12 +3319,17 @@
         <w:t xml:space="preserve">What </w:t>
       </w:r>
       <w:r>
-        <w:t>will we do with this data</w:t>
+        <w:t xml:space="preserve">will we do with this </w:t>
+      </w:r>
+      <w:proofErr w:type="gramStart"/>
+      <w:r>
+        <w:t>data</w:t>
       </w:r>
       <w:r>
         <w:t>:</w:t>
       </w:r>
-      <w:bookmarkEnd w:id="10"/>
+      <w:bookmarkEnd w:id="9"/>
+      <w:proofErr w:type="gramEnd"/>
     </w:p>
     <w:p>
       <w:pPr>
@@ -3692,31 +3396,7 @@
         </w:numPr>
       </w:pPr>
       <w:r>
-        <w:t xml:space="preserve">Analyze the data </w:t>
-      </w:r>
-      <w:r>
-        <w:t>to predict</w:t>
-      </w:r>
-      <w:r>
-        <w:t xml:space="preserve"> success rate of</w:t>
-      </w:r>
-      <w:r>
-        <w:t xml:space="preserve"> the</w:t>
-      </w:r>
-      <w:r>
-        <w:t xml:space="preserve"> </w:t>
-      </w:r>
-      <w:r>
-        <w:rPr>
-          <w:noProof/>
-        </w:rPr>
-        <w:t>recently</w:t>
-      </w:r>
-      <w:r>
-        <w:t xml:space="preserve"> launched project.</w:t>
-      </w:r>
-      <w:r>
-        <w:t xml:space="preserve"> </w:t>
+        <w:t xml:space="preserve"> The various fields extracted above will be represented using different visualization.</w:t>
       </w:r>
     </w:p>
     <w:p>
@@ -3728,22 +3408,7 @@
         </w:numPr>
       </w:pPr>
       <w:r>
-        <w:t>Analyze the effect of staff pick on success or failure of</w:t>
-      </w:r>
-      <w:r>
-        <w:t xml:space="preserve"> the</w:t>
-      </w:r>
-      <w:r>
-        <w:t xml:space="preserve"> </w:t>
-      </w:r>
-      <w:r>
-        <w:rPr>
-          <w:noProof/>
-        </w:rPr>
-        <w:t>project</w:t>
-      </w:r>
-      <w:r>
-        <w:t>.</w:t>
+        <w:t>The data will be split for training and testing.</w:t>
       </w:r>
     </w:p>
     <w:p>
@@ -3755,41 +3420,125 @@
         </w:numPr>
       </w:pPr>
       <w:r>
-        <w:t xml:space="preserve">Analyze the </w:t>
-      </w:r>
-      <w:r>
-        <w:t>effect of length of project on success and failure</w:t>
+        <w:lastRenderedPageBreak/>
+        <w:t xml:space="preserve">Analyze data using various machine learning algorithm.  </w:t>
+      </w:r>
+      <w:r>
+        <w:t xml:space="preserve">Few example of this is below. This is not complete </w:t>
+      </w:r>
+      <w:bookmarkStart w:id="10" w:name="_GoBack"/>
+      <w:bookmarkEnd w:id="10"/>
+      <w:r>
+        <w:t xml:space="preserve">list, this is just idea of some scenarios. </w:t>
       </w:r>
     </w:p>
     <w:p>
       <w:pPr>
         <w:pStyle w:val="ListParagraph"/>
         <w:numPr>
-          <w:ilvl w:val="2"/>
+          <w:ilvl w:val="3"/>
           <w:numId w:val="4"/>
         </w:numPr>
       </w:pPr>
       <w:r>
-        <w:t xml:space="preserve">Analyze the most funded categories in </w:t>
-      </w:r>
-      <w:r>
-        <w:t xml:space="preserve">a </w:t>
+        <w:t xml:space="preserve">Analyze the data </w:t>
+      </w:r>
+      <w:r>
+        <w:t>to predict</w:t>
+      </w:r>
+      <w:r>
+        <w:t xml:space="preserve"> success rate of</w:t>
+      </w:r>
+      <w:r>
+        <w:t xml:space="preserve"> the</w:t>
+      </w:r>
+      <w:r>
+        <w:t xml:space="preserve"> </w:t>
       </w:r>
       <w:r>
         <w:rPr>
           <w:noProof/>
         </w:rPr>
-        <w:t>number</w:t>
-      </w:r>
-      <w:r>
-        <w:t xml:space="preserve"> of backers.</w:t>
+        <w:t>recently</w:t>
+      </w:r>
+      <w:r>
+        <w:t xml:space="preserve"> launched project.</w:t>
+      </w:r>
+      <w:r>
+        <w:t xml:space="preserve"> </w:t>
       </w:r>
     </w:p>
     <w:p>
       <w:pPr>
         <w:pStyle w:val="ListParagraph"/>
         <w:numPr>
-          <w:ilvl w:val="2"/>
+          <w:ilvl w:val="3"/>
+          <w:numId w:val="4"/>
+        </w:numPr>
+      </w:pPr>
+      <w:r>
+        <w:t>Analyze the effect of staff pick on success or failure of</w:t>
+      </w:r>
+      <w:r>
+        <w:t xml:space="preserve"> the</w:t>
+      </w:r>
+      <w:r>
+        <w:t xml:space="preserve"> </w:t>
+      </w:r>
+      <w:r>
+        <w:rPr>
+          <w:noProof/>
+        </w:rPr>
+        <w:t>project</w:t>
+      </w:r>
+      <w:r>
+        <w:t>.</w:t>
+      </w:r>
+    </w:p>
+    <w:p>
+      <w:pPr>
+        <w:pStyle w:val="ListParagraph"/>
+        <w:numPr>
+          <w:ilvl w:val="3"/>
+          <w:numId w:val="4"/>
+        </w:numPr>
+      </w:pPr>
+      <w:r>
+        <w:t xml:space="preserve">Analyze the </w:t>
+      </w:r>
+      <w:r>
+        <w:t>effect of length of project on success and failure</w:t>
+      </w:r>
+    </w:p>
+    <w:p>
+      <w:pPr>
+        <w:pStyle w:val="ListParagraph"/>
+        <w:numPr>
+          <w:ilvl w:val="3"/>
+          <w:numId w:val="4"/>
+        </w:numPr>
+      </w:pPr>
+      <w:r>
+        <w:t xml:space="preserve">Analyze the most funded categories in </w:t>
+      </w:r>
+      <w:r>
+        <w:t xml:space="preserve">a </w:t>
+      </w:r>
+      <w:r>
+        <w:rPr>
+          <w:noProof/>
+        </w:rPr>
+        <w:t>number</w:t>
+      </w:r>
+      <w:r>
+        <w:t xml:space="preserve"> of backers.</w:t>
+      </w:r>
+    </w:p>
+    <w:p>
+      <w:pPr>
+        <w:pStyle w:val="ListParagraph"/>
+        <w:numPr>
+          <w:ilvl w:val="3"/>
           <w:numId w:val="4"/>
         </w:numPr>
       </w:pPr>
@@ -4246,9 +3995,11 @@
           <w:numId w:val="41"/>
         </w:numPr>
       </w:pPr>
+      <w:proofErr w:type="spellStart"/>
       <w:r>
         <w:t>currency_symbol</w:t>
       </w:r>
+      <w:proofErr w:type="spellEnd"/>
       <w:r>
         <w:t>:</w:t>
       </w:r>
@@ -4267,9 +4018,11 @@
           <w:numId w:val="41"/>
         </w:numPr>
       </w:pPr>
+      <w:proofErr w:type="spellStart"/>
       <w:r>
         <w:t>currency_trailing_code</w:t>
       </w:r>
+      <w:proofErr w:type="spellEnd"/>
       <w:r>
         <w:t xml:space="preserve">: TRUE, if conversion </w:t>
       </w:r>
@@ -4338,9 +4091,11 @@
           <w:numId w:val="41"/>
         </w:numPr>
       </w:pPr>
+      <w:proofErr w:type="spellStart"/>
       <w:r>
         <w:t>state_changed_at</w:t>
       </w:r>
+      <w:proofErr w:type="spellEnd"/>
       <w:r>
         <w:t xml:space="preserve">: </w:t>
       </w:r>
@@ -4377,9 +4132,11 @@
           <w:numId w:val="41"/>
         </w:numPr>
       </w:pPr>
+      <w:proofErr w:type="spellStart"/>
       <w:r>
         <w:t>created_at</w:t>
       </w:r>
+      <w:proofErr w:type="spellEnd"/>
       <w:r>
         <w:t xml:space="preserve">: </w:t>
       </w:r>
@@ -4401,9 +4158,11 @@
           <w:numId w:val="41"/>
         </w:numPr>
       </w:pPr>
+      <w:proofErr w:type="spellStart"/>
       <w:r>
         <w:t>launched_at</w:t>
       </w:r>
+      <w:proofErr w:type="spellEnd"/>
       <w:r>
         <w:t xml:space="preserve">: </w:t>
       </w:r>
@@ -4425,9 +4184,11 @@
           <w:numId w:val="41"/>
         </w:numPr>
       </w:pPr>
+      <w:proofErr w:type="spellStart"/>
       <w:r>
         <w:t>staff_pick</w:t>
       </w:r>
+      <w:proofErr w:type="spellEnd"/>
       <w:r>
         <w:t xml:space="preserve">: TRUE, if staff picked </w:t>
       </w:r>
@@ -4440,9 +4201,11 @@
           <w:numId w:val="41"/>
         </w:numPr>
       </w:pPr>
+      <w:proofErr w:type="spellStart"/>
       <w:r>
         <w:t>backers_count</w:t>
       </w:r>
+      <w:proofErr w:type="spellEnd"/>
       <w:r>
         <w:t>: Total user backed the project</w:t>
       </w:r>
@@ -4455,9 +4218,11 @@
           <w:numId w:val="41"/>
         </w:numPr>
       </w:pPr>
+      <w:proofErr w:type="spellStart"/>
       <w:r>
         <w:t>static_usd_rate</w:t>
       </w:r>
+      <w:proofErr w:type="spellEnd"/>
       <w:r>
         <w:t>: USD conversion rate from original currency</w:t>
       </w:r>
@@ -4591,7 +4356,6 @@
         </w:numPr>
       </w:pPr>
       <w:r>
-        <w:lastRenderedPageBreak/>
         <w:t>profile:</w:t>
       </w:r>
       <w:r>
@@ -4631,6 +4395,7 @@
         <w:rPr>
           <w:noProof/>
         </w:rPr>
+        <w:lastRenderedPageBreak/>
         <w:t>URL</w:t>
       </w:r>
       <w:r>
@@ -4646,7 +4411,15 @@
         <w:t>:</w:t>
       </w:r>
       <w:r>
-        <w:t xml:space="preserve"> Url info for</w:t>
+        <w:t xml:space="preserve"> </w:t>
+      </w:r>
+      <w:proofErr w:type="spellStart"/>
+      <w:r>
+        <w:t>Url</w:t>
+      </w:r>
+      <w:proofErr w:type="spellEnd"/>
+      <w:r>
+        <w:t xml:space="preserve"> info for</w:t>
       </w:r>
       <w:r>
         <w:t xml:space="preserve"> a</w:t>
@@ -4669,9 +4442,11 @@
           <w:numId w:val="41"/>
         </w:numPr>
       </w:pPr>
+      <w:proofErr w:type="spellStart"/>
       <w:r>
         <w:t>source_url</w:t>
       </w:r>
+      <w:proofErr w:type="spellEnd"/>
       <w:r>
         <w:t xml:space="preserve">: seems like </w:t>
       </w:r>
@@ -4888,6 +4663,27 @@
       </w:pPr>
       <w:r>
         <w:t>Graphs and visualizations created for this project.</w:t>
+      </w:r>
+    </w:p>
+    <w:p>
+      <w:pPr>
+        <w:pStyle w:val="ListParagraph"/>
+        <w:numPr>
+          <w:ilvl w:val="0"/>
+          <w:numId w:val="48"/>
+        </w:numPr>
+      </w:pPr>
+      <w:r>
+        <w:t>I</w:t>
+      </w:r>
+      <w:r>
+        <w:t>dentifying and i</w:t>
+      </w:r>
+      <w:r>
+        <w:t xml:space="preserve">mplementing </w:t>
+      </w:r>
+      <w:r>
+        <w:t>machine learning algorithm.</w:t>
       </w:r>
     </w:p>
     <w:sectPr>
@@ -4909,7 +4705,7 @@
 </file>
 
 <file path=word/endnotes.xml><?xml version="1.0" encoding="utf-8"?>
-<w:endnotes xmlns:wpc="http://schemas.microsoft.com/office/word/2010/wordprocessingCanvas" xmlns:cx="http://schemas.microsoft.com/office/drawing/2014/chartex" xmlns:cx1="http://schemas.microsoft.com/office/drawing/2015/9/8/chartex" xmlns:cx2="http://schemas.microsoft.com/office/drawing/2015/10/21/chartex" xmlns:cx3="http://schemas.microsoft.com/office/drawing/2016/5/9/chartex" xmlns:cx4="http://schemas.microsoft.com/office/drawing/2016/5/10/chartex" xmlns:cx5="http://schemas.microsoft.com/office/drawing/2016/5/11/chartex" xmlns:cx6="http://schemas.microsoft.com/office/drawing/2016/5/12/chartex" xmlns:cx7="http://schemas.microsoft.com/office/drawing/2016/5/13/chartex" xmlns:cx8="http://schemas.microsoft.com/office/drawing/2016/5/14/chartex" xmlns:mc="http://schemas.openxmlformats.org/markup-compatibility/2006" xmlns:aink="http://schemas.microsoft.com/office/drawing/2016/ink" xmlns:am3d="http://schemas.microsoft.com/office/drawing/2017/model3d" xmlns:o="urn:schemas-microsoft-com:office:office" xmlns:r="http://schemas.openxmlformats.org/officeDocument/2006/relationships" xmlns:m="http://schemas.openxmlformats.org/officeDocument/2006/math" xmlns:v="urn:schemas-microsoft-com:vml" xmlns:wp14="http://schemas.microsoft.com/office/word/2010/wordprocessingDrawing" xmlns:wp="http://schemas.openxmlformats.org/drawingml/2006/wordprocessingDrawing" xmlns:w10="urn:schemas-microsoft-com:office:word" xmlns:w="http://schemas.openxmlformats.org/wordprocessingml/2006/main" xmlns:w14="http://schemas.microsoft.com/office/word/2010/wordml" xmlns:w15="http://schemas.microsoft.com/office/word/2012/wordml" xmlns:w16cid="http://schemas.microsoft.com/office/word/2016/wordml/cid" xmlns:w16se="http://schemas.microsoft.com/office/word/2015/wordml/symex" xmlns:wpg="http://schemas.microsoft.com/office/word/2010/wordprocessingGroup" xmlns:wpi="http://schemas.microsoft.com/office/word/2010/wordprocessingInk" xmlns:wne="http://schemas.microsoft.com/office/word/2006/wordml" xmlns:wps="http://schemas.microsoft.com/office/word/2010/wordprocessingShape" mc:Ignorable="w14 w15 w16se w16cid wp14">
+<w:endnotes xmlns:wpc="http://schemas.microsoft.com/office/word/2010/wordprocessingCanvas" xmlns:cx="http://schemas.microsoft.com/office/drawing/2014/chartex" xmlns:cx1="http://schemas.microsoft.com/office/drawing/2015/9/8/chartex" xmlns:mc="http://schemas.openxmlformats.org/markup-compatibility/2006" xmlns:o="urn:schemas-microsoft-com:office:office" xmlns:r="http://schemas.openxmlformats.org/officeDocument/2006/relationships" xmlns:m="http://schemas.openxmlformats.org/officeDocument/2006/math" xmlns:v="urn:schemas-microsoft-com:vml" xmlns:wp14="http://schemas.microsoft.com/office/word/2010/wordprocessingDrawing" xmlns:wp="http://schemas.openxmlformats.org/drawingml/2006/wordprocessingDrawing" xmlns:w10="urn:schemas-microsoft-com:office:word" xmlns:w="http://schemas.openxmlformats.org/wordprocessingml/2006/main" xmlns:w14="http://schemas.microsoft.com/office/word/2010/wordml" xmlns:w15="http://schemas.microsoft.com/office/word/2012/wordml" xmlns:w16se="http://schemas.microsoft.com/office/word/2015/wordml/symex" xmlns:wpg="http://schemas.microsoft.com/office/word/2010/wordprocessingGroup" xmlns:wpi="http://schemas.microsoft.com/office/word/2010/wordprocessingInk" xmlns:wne="http://schemas.microsoft.com/office/word/2006/wordml" xmlns:wps="http://schemas.microsoft.com/office/word/2010/wordprocessingShape" mc:Ignorable="w14 w15 w16se wp14">
   <w:endnote w:type="separator" w:id="-1">
     <w:p>
       <w:pPr>
@@ -4934,7 +4730,7 @@
 </file>
 
 <file path=word/footer1.xml><?xml version="1.0" encoding="utf-8"?>
-<w:ftr xmlns:wpc="http://schemas.microsoft.com/office/word/2010/wordprocessingCanvas" xmlns:cx="http://schemas.microsoft.com/office/drawing/2014/chartex" xmlns:cx1="http://schemas.microsoft.com/office/drawing/2015/9/8/chartex" xmlns:cx2="http://schemas.microsoft.com/office/drawing/2015/10/21/chartex" xmlns:cx3="http://schemas.microsoft.com/office/drawing/2016/5/9/chartex" xmlns:cx4="http://schemas.microsoft.com/office/drawing/2016/5/10/chartex" xmlns:cx5="http://schemas.microsoft.com/office/drawing/2016/5/11/chartex" xmlns:cx6="http://schemas.microsoft.com/office/drawing/2016/5/12/chartex" xmlns:cx7="http://schemas.microsoft.com/office/drawing/2016/5/13/chartex" xmlns:cx8="http://schemas.microsoft.com/office/drawing/2016/5/14/chartex" xmlns:mc="http://schemas.openxmlformats.org/markup-compatibility/2006" xmlns:aink="http://schemas.microsoft.com/office/drawing/2016/ink" xmlns:am3d="http://schemas.microsoft.com/office/drawing/2017/model3d" xmlns:o="urn:schemas-microsoft-com:office:office" xmlns:r="http://schemas.openxmlformats.org/officeDocument/2006/relationships" xmlns:m="http://schemas.openxmlformats.org/officeDocument/2006/math" xmlns:v="urn:schemas-microsoft-com:vml" xmlns:wp14="http://schemas.microsoft.com/office/word/2010/wordprocessingDrawing" xmlns:wp="http://schemas.openxmlformats.org/drawingml/2006/wordprocessingDrawing" xmlns:w10="urn:schemas-microsoft-com:office:word" xmlns:w="http://schemas.openxmlformats.org/wordprocessingml/2006/main" xmlns:w14="http://schemas.microsoft.com/office/word/2010/wordml" xmlns:w15="http://schemas.microsoft.com/office/word/2012/wordml" xmlns:w16cid="http://schemas.microsoft.com/office/word/2016/wordml/cid" xmlns:w16se="http://schemas.microsoft.com/office/word/2015/wordml/symex" xmlns:wpg="http://schemas.microsoft.com/office/word/2010/wordprocessingGroup" xmlns:wpi="http://schemas.microsoft.com/office/word/2010/wordprocessingInk" xmlns:wne="http://schemas.microsoft.com/office/word/2006/wordml" xmlns:wps="http://schemas.microsoft.com/office/word/2010/wordprocessingShape" mc:Ignorable="w14 w15 w16se w16cid wp14">
+<w:ftr xmlns:wpc="http://schemas.microsoft.com/office/word/2010/wordprocessingCanvas" xmlns:cx="http://schemas.microsoft.com/office/drawing/2014/chartex" xmlns:cx1="http://schemas.microsoft.com/office/drawing/2015/9/8/chartex" xmlns:mc="http://schemas.openxmlformats.org/markup-compatibility/2006" xmlns:o="urn:schemas-microsoft-com:office:office" xmlns:r="http://schemas.openxmlformats.org/officeDocument/2006/relationships" xmlns:m="http://schemas.openxmlformats.org/officeDocument/2006/math" xmlns:v="urn:schemas-microsoft-com:vml" xmlns:wp14="http://schemas.microsoft.com/office/word/2010/wordprocessingDrawing" xmlns:wp="http://schemas.openxmlformats.org/drawingml/2006/wordprocessingDrawing" xmlns:w10="urn:schemas-microsoft-com:office:word" xmlns:w="http://schemas.openxmlformats.org/wordprocessingml/2006/main" xmlns:w14="http://schemas.microsoft.com/office/word/2010/wordml" xmlns:w15="http://schemas.microsoft.com/office/word/2012/wordml" xmlns:w16se="http://schemas.microsoft.com/office/word/2015/wordml/symex" xmlns:wpg="http://schemas.microsoft.com/office/word/2010/wordprocessingGroup" xmlns:wpi="http://schemas.microsoft.com/office/word/2010/wordprocessingInk" xmlns:wne="http://schemas.microsoft.com/office/word/2006/wordml" xmlns:wps="http://schemas.microsoft.com/office/word/2010/wordprocessingShape" mc:Ignorable="w14 w15 w16se wp14">
   <w:p>
     <w:pPr>
       <w:pStyle w:val="Footer"/>
@@ -4944,7 +4740,7 @@
 </file>
 
 <file path=word/footer2.xml><?xml version="1.0" encoding="utf-8"?>
-<w:ftr xmlns:wpc="http://schemas.microsoft.com/office/word/2010/wordprocessingCanvas" xmlns:cx="http://schemas.microsoft.com/office/drawing/2014/chartex" xmlns:cx1="http://schemas.microsoft.com/office/drawing/2015/9/8/chartex" xmlns:cx2="http://schemas.microsoft.com/office/drawing/2015/10/21/chartex" xmlns:cx3="http://schemas.microsoft.com/office/drawing/2016/5/9/chartex" xmlns:cx4="http://schemas.microsoft.com/office/drawing/2016/5/10/chartex" xmlns:cx5="http://schemas.microsoft.com/office/drawing/2016/5/11/chartex" xmlns:cx6="http://schemas.microsoft.com/office/drawing/2016/5/12/chartex" xmlns:cx7="http://schemas.microsoft.com/office/drawing/2016/5/13/chartex" xmlns:cx8="http://schemas.microsoft.com/office/drawing/2016/5/14/chartex" xmlns:mc="http://schemas.openxmlformats.org/markup-compatibility/2006" xmlns:aink="http://schemas.microsoft.com/office/drawing/2016/ink" xmlns:am3d="http://schemas.microsoft.com/office/drawing/2017/model3d" xmlns:o="urn:schemas-microsoft-com:office:office" xmlns:r="http://schemas.openxmlformats.org/officeDocument/2006/relationships" xmlns:m="http://schemas.openxmlformats.org/officeDocument/2006/math" xmlns:v="urn:schemas-microsoft-com:vml" xmlns:wp14="http://schemas.microsoft.com/office/word/2010/wordprocessingDrawing" xmlns:wp="http://schemas.openxmlformats.org/drawingml/2006/wordprocessingDrawing" xmlns:w10="urn:schemas-microsoft-com:office:word" xmlns:w="http://schemas.openxmlformats.org/wordprocessingml/2006/main" xmlns:w14="http://schemas.microsoft.com/office/word/2010/wordml" xmlns:w15="http://schemas.microsoft.com/office/word/2012/wordml" xmlns:w16cid="http://schemas.microsoft.com/office/word/2016/wordml/cid" xmlns:w16se="http://schemas.microsoft.com/office/word/2015/wordml/symex" xmlns:wpg="http://schemas.microsoft.com/office/word/2010/wordprocessingGroup" xmlns:wpi="http://schemas.microsoft.com/office/word/2010/wordprocessingInk" xmlns:wne="http://schemas.microsoft.com/office/word/2006/wordml" xmlns:wps="http://schemas.microsoft.com/office/word/2010/wordprocessingShape" mc:Ignorable="w14 w15 w16se w16cid wp14">
+<w:ftr xmlns:wpc="http://schemas.microsoft.com/office/word/2010/wordprocessingCanvas" xmlns:cx="http://schemas.microsoft.com/office/drawing/2014/chartex" xmlns:cx1="http://schemas.microsoft.com/office/drawing/2015/9/8/chartex" xmlns:mc="http://schemas.openxmlformats.org/markup-compatibility/2006" xmlns:o="urn:schemas-microsoft-com:office:office" xmlns:r="http://schemas.openxmlformats.org/officeDocument/2006/relationships" xmlns:m="http://schemas.openxmlformats.org/officeDocument/2006/math" xmlns:v="urn:schemas-microsoft-com:vml" xmlns:wp14="http://schemas.microsoft.com/office/word/2010/wordprocessingDrawing" xmlns:wp="http://schemas.openxmlformats.org/drawingml/2006/wordprocessingDrawing" xmlns:w10="urn:schemas-microsoft-com:office:word" xmlns:w="http://schemas.openxmlformats.org/wordprocessingml/2006/main" xmlns:w14="http://schemas.microsoft.com/office/word/2010/wordml" xmlns:w15="http://schemas.microsoft.com/office/word/2012/wordml" xmlns:w16se="http://schemas.microsoft.com/office/word/2015/wordml/symex" xmlns:wpg="http://schemas.microsoft.com/office/word/2010/wordprocessingGroup" xmlns:wpi="http://schemas.microsoft.com/office/word/2010/wordprocessingInk" xmlns:wne="http://schemas.microsoft.com/office/word/2006/wordml" xmlns:wps="http://schemas.microsoft.com/office/word/2010/wordprocessingShape" mc:Ignorable="w14 w15 w16se wp14">
   <w:sdt>
     <w:sdtPr>
       <w:id w:val="-1989077039"/>
@@ -4977,7 +4773,7 @@
           <w:rPr>
             <w:noProof/>
           </w:rPr>
-          <w:t>2</w:t>
+          <w:t>4</w:t>
         </w:r>
         <w:r>
           <w:rPr>
@@ -4997,7 +4793,7 @@
 </file>
 
 <file path=word/footer3.xml><?xml version="1.0" encoding="utf-8"?>
-<w:ftr xmlns:wpc="http://schemas.microsoft.com/office/word/2010/wordprocessingCanvas" xmlns:cx="http://schemas.microsoft.com/office/drawing/2014/chartex" xmlns:cx1="http://schemas.microsoft.com/office/drawing/2015/9/8/chartex" xmlns:cx2="http://schemas.microsoft.com/office/drawing/2015/10/21/chartex" xmlns:cx3="http://schemas.microsoft.com/office/drawing/2016/5/9/chartex" xmlns:cx4="http://schemas.microsoft.com/office/drawing/2016/5/10/chartex" xmlns:cx5="http://schemas.microsoft.com/office/drawing/2016/5/11/chartex" xmlns:cx6="http://schemas.microsoft.com/office/drawing/2016/5/12/chartex" xmlns:cx7="http://schemas.microsoft.com/office/drawing/2016/5/13/chartex" xmlns:cx8="http://schemas.microsoft.com/office/drawing/2016/5/14/chartex" xmlns:mc="http://schemas.openxmlformats.org/markup-compatibility/2006" xmlns:aink="http://schemas.microsoft.com/office/drawing/2016/ink" xmlns:am3d="http://schemas.microsoft.com/office/drawing/2017/model3d" xmlns:o="urn:schemas-microsoft-com:office:office" xmlns:r="http://schemas.openxmlformats.org/officeDocument/2006/relationships" xmlns:m="http://schemas.openxmlformats.org/officeDocument/2006/math" xmlns:v="urn:schemas-microsoft-com:vml" xmlns:wp14="http://schemas.microsoft.com/office/word/2010/wordprocessingDrawing" xmlns:wp="http://schemas.openxmlformats.org/drawingml/2006/wordprocessingDrawing" xmlns:w10="urn:schemas-microsoft-com:office:word" xmlns:w="http://schemas.openxmlformats.org/wordprocessingml/2006/main" xmlns:w14="http://schemas.microsoft.com/office/word/2010/wordml" xmlns:w15="http://schemas.microsoft.com/office/word/2012/wordml" xmlns:w16cid="http://schemas.microsoft.com/office/word/2016/wordml/cid" xmlns:w16se="http://schemas.microsoft.com/office/word/2015/wordml/symex" xmlns:wpg="http://schemas.microsoft.com/office/word/2010/wordprocessingGroup" xmlns:wpi="http://schemas.microsoft.com/office/word/2010/wordprocessingInk" xmlns:wne="http://schemas.microsoft.com/office/word/2006/wordml" xmlns:wps="http://schemas.microsoft.com/office/word/2010/wordprocessingShape" mc:Ignorable="w14 w15 w16se w16cid wp14">
+<w:ftr xmlns:wpc="http://schemas.microsoft.com/office/word/2010/wordprocessingCanvas" xmlns:cx="http://schemas.microsoft.com/office/drawing/2014/chartex" xmlns:cx1="http://schemas.microsoft.com/office/drawing/2015/9/8/chartex" xmlns:mc="http://schemas.openxmlformats.org/markup-compatibility/2006" xmlns:o="urn:schemas-microsoft-com:office:office" xmlns:r="http://schemas.openxmlformats.org/officeDocument/2006/relationships" xmlns:m="http://schemas.openxmlformats.org/officeDocument/2006/math" xmlns:v="urn:schemas-microsoft-com:vml" xmlns:wp14="http://schemas.microsoft.com/office/word/2010/wordprocessingDrawing" xmlns:wp="http://schemas.openxmlformats.org/drawingml/2006/wordprocessingDrawing" xmlns:w10="urn:schemas-microsoft-com:office:word" xmlns:w="http://schemas.openxmlformats.org/wordprocessingml/2006/main" xmlns:w14="http://schemas.microsoft.com/office/word/2010/wordml" xmlns:w15="http://schemas.microsoft.com/office/word/2012/wordml" xmlns:w16se="http://schemas.microsoft.com/office/word/2015/wordml/symex" xmlns:wpg="http://schemas.microsoft.com/office/word/2010/wordprocessingGroup" xmlns:wpi="http://schemas.microsoft.com/office/word/2010/wordprocessingInk" xmlns:wne="http://schemas.microsoft.com/office/word/2006/wordml" xmlns:wps="http://schemas.microsoft.com/office/word/2010/wordprocessingShape" mc:Ignorable="w14 w15 w16se wp14">
   <w:p>
     <w:pPr>
       <w:pStyle w:val="Footer"/>
@@ -5007,7 +4803,7 @@
 </file>
 
 <file path=word/footnotes.xml><?xml version="1.0" encoding="utf-8"?>
-<w:footnotes xmlns:wpc="http://schemas.microsoft.com/office/word/2010/wordprocessingCanvas" xmlns:cx="http://schemas.microsoft.com/office/drawing/2014/chartex" xmlns:cx1="http://schemas.microsoft.com/office/drawing/2015/9/8/chartex" xmlns:cx2="http://schemas.microsoft.com/office/drawing/2015/10/21/chartex" xmlns:cx3="http://schemas.microsoft.com/office/drawing/2016/5/9/chartex" xmlns:cx4="http://schemas.microsoft.com/office/drawing/2016/5/10/chartex" xmlns:cx5="http://schemas.microsoft.com/office/drawing/2016/5/11/chartex" xmlns:cx6="http://schemas.microsoft.com/office/drawing/2016/5/12/chartex" xmlns:cx7="http://schemas.microsoft.com/office/drawing/2016/5/13/chartex" xmlns:cx8="http://schemas.microsoft.com/office/drawing/2016/5/14/chartex" xmlns:mc="http://schemas.openxmlformats.org/markup-compatibility/2006" xmlns:aink="http://schemas.microsoft.com/office/drawing/2016/ink" xmlns:am3d="http://schemas.microsoft.com/office/drawing/2017/model3d" xmlns:o="urn:schemas-microsoft-com:office:office" xmlns:r="http://schemas.openxmlformats.org/officeDocument/2006/relationships" xmlns:m="http://schemas.openxmlformats.org/officeDocument/2006/math" xmlns:v="urn:schemas-microsoft-com:vml" xmlns:wp14="http://schemas.microsoft.com/office/word/2010/wordprocessingDrawing" xmlns:wp="http://schemas.openxmlformats.org/drawingml/2006/wordprocessingDrawing" xmlns:w10="urn:schemas-microsoft-com:office:word" xmlns:w="http://schemas.openxmlformats.org/wordprocessingml/2006/main" xmlns:w14="http://schemas.microsoft.com/office/word/2010/wordml" xmlns:w15="http://schemas.microsoft.com/office/word/2012/wordml" xmlns:w16cid="http://schemas.microsoft.com/office/word/2016/wordml/cid" xmlns:w16se="http://schemas.microsoft.com/office/word/2015/wordml/symex" xmlns:wpg="http://schemas.microsoft.com/office/word/2010/wordprocessingGroup" xmlns:wpi="http://schemas.microsoft.com/office/word/2010/wordprocessingInk" xmlns:wne="http://schemas.microsoft.com/office/word/2006/wordml" xmlns:wps="http://schemas.microsoft.com/office/word/2010/wordprocessingShape" mc:Ignorable="w14 w15 w16se w16cid wp14">
+<w:footnotes xmlns:wpc="http://schemas.microsoft.com/office/word/2010/wordprocessingCanvas" xmlns:cx="http://schemas.microsoft.com/office/drawing/2014/chartex" xmlns:cx1="http://schemas.microsoft.com/office/drawing/2015/9/8/chartex" xmlns:mc="http://schemas.openxmlformats.org/markup-compatibility/2006" xmlns:o="urn:schemas-microsoft-com:office:office" xmlns:r="http://schemas.openxmlformats.org/officeDocument/2006/relationships" xmlns:m="http://schemas.openxmlformats.org/officeDocument/2006/math" xmlns:v="urn:schemas-microsoft-com:vml" xmlns:wp14="http://schemas.microsoft.com/office/word/2010/wordprocessingDrawing" xmlns:wp="http://schemas.openxmlformats.org/drawingml/2006/wordprocessingDrawing" xmlns:w10="urn:schemas-microsoft-com:office:word" xmlns:w="http://schemas.openxmlformats.org/wordprocessingml/2006/main" xmlns:w14="http://schemas.microsoft.com/office/word/2010/wordml" xmlns:w15="http://schemas.microsoft.com/office/word/2012/wordml" xmlns:w16se="http://schemas.microsoft.com/office/word/2015/wordml/symex" xmlns:wpg="http://schemas.microsoft.com/office/word/2010/wordprocessingGroup" xmlns:wpi="http://schemas.microsoft.com/office/word/2010/wordprocessingInk" xmlns:wne="http://schemas.microsoft.com/office/word/2006/wordml" xmlns:wps="http://schemas.microsoft.com/office/word/2010/wordprocessingShape" mc:Ignorable="w14 w15 w16se wp14">
   <w:footnote w:type="separator" w:id="-1">
     <w:p>
       <w:pPr>
@@ -5032,7 +4828,7 @@
 </file>
 
 <file path=word/header1.xml><?xml version="1.0" encoding="utf-8"?>
-<w:hdr xmlns:wpc="http://schemas.microsoft.com/office/word/2010/wordprocessingCanvas" xmlns:cx="http://schemas.microsoft.com/office/drawing/2014/chartex" xmlns:cx1="http://schemas.microsoft.com/office/drawing/2015/9/8/chartex" xmlns:cx2="http://schemas.microsoft.com/office/drawing/2015/10/21/chartex" xmlns:cx3="http://schemas.microsoft.com/office/drawing/2016/5/9/chartex" xmlns:cx4="http://schemas.microsoft.com/office/drawing/2016/5/10/chartex" xmlns:cx5="http://schemas.microsoft.com/office/drawing/2016/5/11/chartex" xmlns:cx6="http://schemas.microsoft.com/office/drawing/2016/5/12/chartex" xmlns:cx7="http://schemas.microsoft.com/office/drawing/2016/5/13/chartex" xmlns:cx8="http://schemas.microsoft.com/office/drawing/2016/5/14/chartex" xmlns:mc="http://schemas.openxmlformats.org/markup-compatibility/2006" xmlns:aink="http://schemas.microsoft.com/office/drawing/2016/ink" xmlns:am3d="http://schemas.microsoft.com/office/drawing/2017/model3d" xmlns:o="urn:schemas-microsoft-com:office:office" xmlns:r="http://schemas.openxmlformats.org/officeDocument/2006/relationships" xmlns:m="http://schemas.openxmlformats.org/officeDocument/2006/math" xmlns:v="urn:schemas-microsoft-com:vml" xmlns:wp14="http://schemas.microsoft.com/office/word/2010/wordprocessingDrawing" xmlns:wp="http://schemas.openxmlformats.org/drawingml/2006/wordprocessingDrawing" xmlns:w10="urn:schemas-microsoft-com:office:word" xmlns:w="http://schemas.openxmlformats.org/wordprocessingml/2006/main" xmlns:w14="http://schemas.microsoft.com/office/word/2010/wordml" xmlns:w15="http://schemas.microsoft.com/office/word/2012/wordml" xmlns:w16cid="http://schemas.microsoft.com/office/word/2016/wordml/cid" xmlns:w16se="http://schemas.microsoft.com/office/word/2015/wordml/symex" xmlns:wpg="http://schemas.microsoft.com/office/word/2010/wordprocessingGroup" xmlns:wpi="http://schemas.microsoft.com/office/word/2010/wordprocessingInk" xmlns:wne="http://schemas.microsoft.com/office/word/2006/wordml" xmlns:wps="http://schemas.microsoft.com/office/word/2010/wordprocessingShape" mc:Ignorable="w14 w15 w16se w16cid wp14">
+<w:hdr xmlns:wpc="http://schemas.microsoft.com/office/word/2010/wordprocessingCanvas" xmlns:cx="http://schemas.microsoft.com/office/drawing/2014/chartex" xmlns:cx1="http://schemas.microsoft.com/office/drawing/2015/9/8/chartex" xmlns:mc="http://schemas.openxmlformats.org/markup-compatibility/2006" xmlns:o="urn:schemas-microsoft-com:office:office" xmlns:r="http://schemas.openxmlformats.org/officeDocument/2006/relationships" xmlns:m="http://schemas.openxmlformats.org/officeDocument/2006/math" xmlns:v="urn:schemas-microsoft-com:vml" xmlns:wp14="http://schemas.microsoft.com/office/word/2010/wordprocessingDrawing" xmlns:wp="http://schemas.openxmlformats.org/drawingml/2006/wordprocessingDrawing" xmlns:w10="urn:schemas-microsoft-com:office:word" xmlns:w="http://schemas.openxmlformats.org/wordprocessingml/2006/main" xmlns:w14="http://schemas.microsoft.com/office/word/2010/wordml" xmlns:w15="http://schemas.microsoft.com/office/word/2012/wordml" xmlns:w16se="http://schemas.microsoft.com/office/word/2015/wordml/symex" xmlns:wpg="http://schemas.microsoft.com/office/word/2010/wordprocessingGroup" xmlns:wpi="http://schemas.microsoft.com/office/word/2010/wordprocessingInk" xmlns:wne="http://schemas.microsoft.com/office/word/2006/wordml" xmlns:wps="http://schemas.microsoft.com/office/word/2010/wordprocessingShape" mc:Ignorable="w14 w15 w16se wp14">
   <w:p>
     <w:pPr>
       <w:pStyle w:val="Header"/>
@@ -5042,7 +4838,7 @@
 </file>
 
 <file path=word/header2.xml><?xml version="1.0" encoding="utf-8"?>
-<w:hdr xmlns:wpc="http://schemas.microsoft.com/office/word/2010/wordprocessingCanvas" xmlns:cx="http://schemas.microsoft.com/office/drawing/2014/chartex" xmlns:cx1="http://schemas.microsoft.com/office/drawing/2015/9/8/chartex" xmlns:cx2="http://schemas.microsoft.com/office/drawing/2015/10/21/chartex" xmlns:cx3="http://schemas.microsoft.com/office/drawing/2016/5/9/chartex" xmlns:cx4="http://schemas.microsoft.com/office/drawing/2016/5/10/chartex" xmlns:cx5="http://schemas.microsoft.com/office/drawing/2016/5/11/chartex" xmlns:cx6="http://schemas.microsoft.com/office/drawing/2016/5/12/chartex" xmlns:cx7="http://schemas.microsoft.com/office/drawing/2016/5/13/chartex" xmlns:cx8="http://schemas.microsoft.com/office/drawing/2016/5/14/chartex" xmlns:mc="http://schemas.openxmlformats.org/markup-compatibility/2006" xmlns:aink="http://schemas.microsoft.com/office/drawing/2016/ink" xmlns:am3d="http://schemas.microsoft.com/office/drawing/2017/model3d" xmlns:o="urn:schemas-microsoft-com:office:office" xmlns:r="http://schemas.openxmlformats.org/officeDocument/2006/relationships" xmlns:m="http://schemas.openxmlformats.org/officeDocument/2006/math" xmlns:v="urn:schemas-microsoft-com:vml" xmlns:wp14="http://schemas.microsoft.com/office/word/2010/wordprocessingDrawing" xmlns:wp="http://schemas.openxmlformats.org/drawingml/2006/wordprocessingDrawing" xmlns:w10="urn:schemas-microsoft-com:office:word" xmlns:w="http://schemas.openxmlformats.org/wordprocessingml/2006/main" xmlns:w14="http://schemas.microsoft.com/office/word/2010/wordml" xmlns:w15="http://schemas.microsoft.com/office/word/2012/wordml" xmlns:w16cid="http://schemas.microsoft.com/office/word/2016/wordml/cid" xmlns:w16se="http://schemas.microsoft.com/office/word/2015/wordml/symex" xmlns:wpg="http://schemas.microsoft.com/office/word/2010/wordprocessingGroup" xmlns:wpi="http://schemas.microsoft.com/office/word/2010/wordprocessingInk" xmlns:wne="http://schemas.microsoft.com/office/word/2006/wordml" xmlns:wps="http://schemas.microsoft.com/office/word/2010/wordprocessingShape" mc:Ignorable="w14 w15 w16se w16cid wp14">
+<w:hdr xmlns:wpc="http://schemas.microsoft.com/office/word/2010/wordprocessingCanvas" xmlns:cx="http://schemas.microsoft.com/office/drawing/2014/chartex" xmlns:cx1="http://schemas.microsoft.com/office/drawing/2015/9/8/chartex" xmlns:mc="http://schemas.openxmlformats.org/markup-compatibility/2006" xmlns:o="urn:schemas-microsoft-com:office:office" xmlns:r="http://schemas.openxmlformats.org/officeDocument/2006/relationships" xmlns:m="http://schemas.openxmlformats.org/officeDocument/2006/math" xmlns:v="urn:schemas-microsoft-com:vml" xmlns:wp14="http://schemas.microsoft.com/office/word/2010/wordprocessingDrawing" xmlns:wp="http://schemas.openxmlformats.org/drawingml/2006/wordprocessingDrawing" xmlns:w10="urn:schemas-microsoft-com:office:word" xmlns:w="http://schemas.openxmlformats.org/wordprocessingml/2006/main" xmlns:w14="http://schemas.microsoft.com/office/word/2010/wordml" xmlns:w15="http://schemas.microsoft.com/office/word/2012/wordml" xmlns:w16se="http://schemas.microsoft.com/office/word/2015/wordml/symex" xmlns:wpg="http://schemas.microsoft.com/office/word/2010/wordprocessingGroup" xmlns:wpi="http://schemas.microsoft.com/office/word/2010/wordprocessingInk" xmlns:wne="http://schemas.microsoft.com/office/word/2006/wordml" xmlns:wps="http://schemas.microsoft.com/office/word/2010/wordprocessingShape" mc:Ignorable="w14 w15 w16se wp14">
   <w:p>
     <w:pPr>
       <w:pStyle w:val="Header"/>
@@ -5074,7 +4870,7 @@
 </file>
 
 <file path=word/header3.xml><?xml version="1.0" encoding="utf-8"?>
-<w:hdr xmlns:wpc="http://schemas.microsoft.com/office/word/2010/wordprocessingCanvas" xmlns:cx="http://schemas.microsoft.com/office/drawing/2014/chartex" xmlns:cx1="http://schemas.microsoft.com/office/drawing/2015/9/8/chartex" xmlns:cx2="http://schemas.microsoft.com/office/drawing/2015/10/21/chartex" xmlns:cx3="http://schemas.microsoft.com/office/drawing/2016/5/9/chartex" xmlns:cx4="http://schemas.microsoft.com/office/drawing/2016/5/10/chartex" xmlns:cx5="http://schemas.microsoft.com/office/drawing/2016/5/11/chartex" xmlns:cx6="http://schemas.microsoft.com/office/drawing/2016/5/12/chartex" xmlns:cx7="http://schemas.microsoft.com/office/drawing/2016/5/13/chartex" xmlns:cx8="http://schemas.microsoft.com/office/drawing/2016/5/14/chartex" xmlns:mc="http://schemas.openxmlformats.org/markup-compatibility/2006" xmlns:aink="http://schemas.microsoft.com/office/drawing/2016/ink" xmlns:am3d="http://schemas.microsoft.com/office/drawing/2017/model3d" xmlns:o="urn:schemas-microsoft-com:office:office" xmlns:r="http://schemas.openxmlformats.org/officeDocument/2006/relationships" xmlns:m="http://schemas.openxmlformats.org/officeDocument/2006/math" xmlns:v="urn:schemas-microsoft-com:vml" xmlns:wp14="http://schemas.microsoft.com/office/word/2010/wordprocessingDrawing" xmlns:wp="http://schemas.openxmlformats.org/drawingml/2006/wordprocessingDrawing" xmlns:w10="urn:schemas-microsoft-com:office:word" xmlns:w="http://schemas.openxmlformats.org/wordprocessingml/2006/main" xmlns:w14="http://schemas.microsoft.com/office/word/2010/wordml" xmlns:w15="http://schemas.microsoft.com/office/word/2012/wordml" xmlns:w16cid="http://schemas.microsoft.com/office/word/2016/wordml/cid" xmlns:w16se="http://schemas.microsoft.com/office/word/2015/wordml/symex" xmlns:wpg="http://schemas.microsoft.com/office/word/2010/wordprocessingGroup" xmlns:wpi="http://schemas.microsoft.com/office/word/2010/wordprocessingInk" xmlns:wne="http://schemas.microsoft.com/office/word/2006/wordml" xmlns:wps="http://schemas.microsoft.com/office/word/2010/wordprocessingShape" mc:Ignorable="w14 w15 w16se w16cid wp14">
+<w:hdr xmlns:wpc="http://schemas.microsoft.com/office/word/2010/wordprocessingCanvas" xmlns:cx="http://schemas.microsoft.com/office/drawing/2014/chartex" xmlns:cx1="http://schemas.microsoft.com/office/drawing/2015/9/8/chartex" xmlns:mc="http://schemas.openxmlformats.org/markup-compatibility/2006" xmlns:o="urn:schemas-microsoft-com:office:office" xmlns:r="http://schemas.openxmlformats.org/officeDocument/2006/relationships" xmlns:m="http://schemas.openxmlformats.org/officeDocument/2006/math" xmlns:v="urn:schemas-microsoft-com:vml" xmlns:wp14="http://schemas.microsoft.com/office/word/2010/wordprocessingDrawing" xmlns:wp="http://schemas.openxmlformats.org/drawingml/2006/wordprocessingDrawing" xmlns:w10="urn:schemas-microsoft-com:office:word" xmlns:w="http://schemas.openxmlformats.org/wordprocessingml/2006/main" xmlns:w14="http://schemas.microsoft.com/office/word/2010/wordml" xmlns:w15="http://schemas.microsoft.com/office/word/2012/wordml" xmlns:w16se="http://schemas.microsoft.com/office/word/2015/wordml/symex" xmlns:wpg="http://schemas.microsoft.com/office/word/2010/wordprocessingGroup" xmlns:wpi="http://schemas.microsoft.com/office/word/2010/wordprocessingInk" xmlns:wne="http://schemas.microsoft.com/office/word/2006/wordml" xmlns:wps="http://schemas.microsoft.com/office/word/2010/wordprocessingShape" mc:Ignorable="w14 w15 w16se wp14">
   <w:p>
     <w:pPr>
       <w:pStyle w:val="Header"/>
@@ -5084,7 +4880,7 @@
 </file>
 
 <file path=word/numbering.xml><?xml version="1.0" encoding="utf-8"?>
-<w:numbering xmlns:wpc="http://schemas.microsoft.com/office/word/2010/wordprocessingCanvas" xmlns:cx="http://schemas.microsoft.com/office/drawing/2014/chartex" xmlns:cx1="http://schemas.microsoft.com/office/drawing/2015/9/8/chartex" xmlns:cx2="http://schemas.microsoft.com/office/drawing/2015/10/21/chartex" xmlns:cx3="http://schemas.microsoft.com/office/drawing/2016/5/9/chartex" xmlns:cx4="http://schemas.microsoft.com/office/drawing/2016/5/10/chartex" xmlns:cx5="http://schemas.microsoft.com/office/drawing/2016/5/11/chartex" xmlns:cx6="http://schemas.microsoft.com/office/drawing/2016/5/12/chartex" xmlns:cx7="http://schemas.microsoft.com/office/drawing/2016/5/13/chartex" xmlns:cx8="http://schemas.microsoft.com/office/drawing/2016/5/14/chartex" xmlns:mc="http://schemas.openxmlformats.org/markup-compatibility/2006" xmlns:aink="http://schemas.microsoft.com/office/drawing/2016/ink" xmlns:am3d="http://schemas.microsoft.com/office/drawing/2017/model3d" xmlns:o="urn:schemas-microsoft-com:office:office" xmlns:r="http://schemas.openxmlformats.org/officeDocument/2006/relationships" xmlns:m="http://schemas.openxmlformats.org/officeDocument/2006/math" xmlns:v="urn:schemas-microsoft-com:vml" xmlns:wp14="http://schemas.microsoft.com/office/word/2010/wordprocessingDrawing" xmlns:wp="http://schemas.openxmlformats.org/drawingml/2006/wordprocessingDrawing" xmlns:w10="urn:schemas-microsoft-com:office:word" xmlns:w="http://schemas.openxmlformats.org/wordprocessingml/2006/main" xmlns:w14="http://schemas.microsoft.com/office/word/2010/wordml" xmlns:w15="http://schemas.microsoft.com/office/word/2012/wordml" xmlns:w16cid="http://schemas.microsoft.com/office/word/2016/wordml/cid" xmlns:w16se="http://schemas.microsoft.com/office/word/2015/wordml/symex" xmlns:wpg="http://schemas.microsoft.com/office/word/2010/wordprocessingGroup" xmlns:wpi="http://schemas.microsoft.com/office/word/2010/wordprocessingInk" xmlns:wne="http://schemas.microsoft.com/office/word/2006/wordml" xmlns:wps="http://schemas.microsoft.com/office/word/2010/wordprocessingShape" mc:Ignorable="w14 w15 w16se w16cid wp14">
+<w:numbering xmlns:wpc="http://schemas.microsoft.com/office/word/2010/wordprocessingCanvas" xmlns:cx="http://schemas.microsoft.com/office/drawing/2014/chartex" xmlns:cx1="http://schemas.microsoft.com/office/drawing/2015/9/8/chartex" xmlns:mc="http://schemas.openxmlformats.org/markup-compatibility/2006" xmlns:o="urn:schemas-microsoft-com:office:office" xmlns:r="http://schemas.openxmlformats.org/officeDocument/2006/relationships" xmlns:m="http://schemas.openxmlformats.org/officeDocument/2006/math" xmlns:v="urn:schemas-microsoft-com:vml" xmlns:wp14="http://schemas.microsoft.com/office/word/2010/wordprocessingDrawing" xmlns:wp="http://schemas.openxmlformats.org/drawingml/2006/wordprocessingDrawing" xmlns:w10="urn:schemas-microsoft-com:office:word" xmlns:w="http://schemas.openxmlformats.org/wordprocessingml/2006/main" xmlns:w14="http://schemas.microsoft.com/office/word/2010/wordml" xmlns:w15="http://schemas.microsoft.com/office/word/2012/wordml" xmlns:w16se="http://schemas.microsoft.com/office/word/2015/wordml/symex" xmlns:wpg="http://schemas.microsoft.com/office/word/2010/wordprocessingGroup" xmlns:wpi="http://schemas.microsoft.com/office/word/2010/wordprocessingInk" xmlns:wne="http://schemas.microsoft.com/office/word/2006/wordml" xmlns:wps="http://schemas.microsoft.com/office/word/2010/wordprocessingShape" mc:Ignorable="w14 w15 w16se wp14">
   <w:abstractNum w:abstractNumId="0" w15:restartNumberingAfterBreak="0">
     <w:nsid w:val="04D1776F"/>
     <w:multiLevelType w:val="hybridMultilevel"/>
@@ -9472,7 +9268,7 @@
 </file>
 
 <file path=word/styles.xml><?xml version="1.0" encoding="utf-8"?>
-<w:styles xmlns:mc="http://schemas.openxmlformats.org/markup-compatibility/2006" xmlns:r="http://schemas.openxmlformats.org/officeDocument/2006/relationships" xmlns:w="http://schemas.openxmlformats.org/wordprocessingml/2006/main" xmlns:w14="http://schemas.microsoft.com/office/word/2010/wordml" xmlns:w15="http://schemas.microsoft.com/office/word/2012/wordml" xmlns:w16cid="http://schemas.microsoft.com/office/word/2016/wordml/cid" xmlns:w16se="http://schemas.microsoft.com/office/word/2015/wordml/symex" mc:Ignorable="w14 w15 w16se w16cid">
+<w:styles xmlns:mc="http://schemas.openxmlformats.org/markup-compatibility/2006" xmlns:r="http://schemas.openxmlformats.org/officeDocument/2006/relationships" xmlns:w="http://schemas.openxmlformats.org/wordprocessingml/2006/main" xmlns:w14="http://schemas.microsoft.com/office/word/2010/wordml" xmlns:w15="http://schemas.microsoft.com/office/word/2012/wordml" xmlns:w16se="http://schemas.microsoft.com/office/word/2015/wordml/symex" mc:Ignorable="w14 w15 w16se">
   <w:docDefaults>
     <w:rPrDefault>
       <w:rPr>
@@ -9488,7 +9284,7 @@
       </w:pPr>
     </w:pPrDefault>
   </w:docDefaults>
-  <w:latentStyles w:defLockedState="0" w:defUIPriority="99" w:defSemiHidden="0" w:defUnhideWhenUsed="0" w:defQFormat="0" w:count="375">
+  <w:latentStyles w:defLockedState="0" w:defUIPriority="99" w:defSemiHidden="0" w:defUnhideWhenUsed="0" w:defQFormat="0" w:count="371">
     <w:lsdException w:name="Normal" w:uiPriority="0" w:qFormat="1"/>
     <w:lsdException w:name="heading 1" w:uiPriority="9" w:qFormat="1"/>
     <w:lsdException w:name="heading 2" w:semiHidden="1" w:uiPriority="9" w:unhideWhenUsed="1" w:qFormat="1"/>
@@ -9860,10 +9656,6 @@
     <w:lsdException w:name="List Table 5 Dark Accent 6" w:uiPriority="50"/>
     <w:lsdException w:name="List Table 6 Colorful Accent 6" w:uiPriority="51"/>
     <w:lsdException w:name="List Table 7 Colorful Accent 6" w:uiPriority="52"/>
-    <w:lsdException w:name="Mention" w:semiHidden="1" w:unhideWhenUsed="1"/>
-    <w:lsdException w:name="Smart Hyperlink" w:semiHidden="1" w:unhideWhenUsed="1"/>
-    <w:lsdException w:name="Hashtag" w:semiHidden="1" w:unhideWhenUsed="1"/>
-    <w:lsdException w:name="Unresolved Mention" w:semiHidden="1" w:unhideWhenUsed="1"/>
   </w:latentStyles>
   <w:style w:type="paragraph" w:default="1" w:styleId="Normal">
     <w:name w:val="Normal"/>
@@ -10061,7 +9853,7 @@
       <w:ind w:left="440"/>
     </w:pPr>
   </w:style>
-  <w:style w:type="character" w:styleId="Mention">
+  <w:style w:type="character" w:customStyle="1" w:styleId="Mention">
     <w:name w:val="Mention"/>
     <w:basedOn w:val="DefaultParagraphFont"/>
     <w:uiPriority w:val="99"/>
@@ -10168,7 +9960,7 @@
       <w:rFonts w:eastAsiaTheme="minorEastAsia"/>
     </w:rPr>
   </w:style>
-  <w:style w:type="character" w:styleId="UnresolvedMention">
+  <w:style w:type="character" w:customStyle="1" w:styleId="UnresolvedMention">
     <w:name w:val="Unresolved Mention"/>
     <w:basedOn w:val="DefaultParagraphFont"/>
     <w:uiPriority w:val="99"/>
@@ -10502,7 +10294,7 @@
 </file>
 
 <file path=customXml/itemProps2.xml><?xml version="1.0" encoding="utf-8"?>
-<ds:datastoreItem xmlns:ds="http://schemas.openxmlformats.org/officeDocument/2006/customXml" ds:itemID="{ECB774AF-9913-4CF2-9D74-35444CF1B1B2}">
+<ds:datastoreItem xmlns:ds="http://schemas.openxmlformats.org/officeDocument/2006/customXml" ds:itemID="{B424C161-4DB0-43F7-9512-D22F3ECC956B}">
   <ds:schemaRefs>
     <ds:schemaRef ds:uri="http://schemas.openxmlformats.org/officeDocument/2006/bibliography"/>
   </ds:schemaRefs>

</xml_diff>